<commit_message>
added final Hands On Demos doc and source code
</commit_message>
<xml_diff>
--- a/3. Microservices Advanced using Spring Boot/3. Coordinating Microservices/Day 18/Hands On Demos/Hands On Demos-Day 18.docx
+++ b/3. Microservices Advanced using Spring Boot/3. Coordinating Microservices/Day 18/Hands On Demos/Hands On Demos-Day 18.docx
@@ -12,6 +12,7 @@
           <w:lang w:val="en-US"/>
         </w:rPr>
       </w:pPr>
+      <w:bookmarkStart w:id="0" w:name="_GoBack"/>
       <w:r>
         <w:rPr>
           <w:rFonts w:hint="default"/>
@@ -30,6 +31,7 @@
         <w:t>8</w:t>
       </w:r>
     </w:p>
+    <w:bookmarkEnd w:id="0"/>
     <w:p>
       <w:pPr>
         <w:numPr>
@@ -57,6 +59,7 @@
     <w:p>
       <w:pPr>
         <w:numPr>
+          <w:ilvl w:val="0"/>
           <w:numId w:val="0"/>
         </w:numPr>
         <w:jc w:val="center"/>
@@ -108,14 +111,16 @@
     <w:p>
       <w:pPr>
         <w:numPr>
-          <w:numId w:val="0"/>
-        </w:numPr>
-        <w:jc w:val="center"/>
-      </w:pPr>
-    </w:p>
-    <w:p>
-      <w:pPr>
-        <w:numPr>
+          <w:ilvl w:val="0"/>
+          <w:numId w:val="0"/>
+        </w:numPr>
+        <w:jc w:val="center"/>
+      </w:pPr>
+    </w:p>
+    <w:p>
+      <w:pPr>
+        <w:numPr>
+          <w:ilvl w:val="0"/>
           <w:numId w:val="0"/>
         </w:numPr>
         <w:jc w:val="center"/>
@@ -253,22 +258,25 @@
     <w:p>
       <w:pPr>
         <w:numPr>
-          <w:numId w:val="0"/>
-        </w:numPr>
-        <w:jc w:val="center"/>
-      </w:pPr>
-    </w:p>
-    <w:p>
-      <w:pPr>
-        <w:numPr>
-          <w:numId w:val="0"/>
-        </w:numPr>
-        <w:jc w:val="center"/>
-      </w:pPr>
-    </w:p>
-    <w:p>
-      <w:pPr>
-        <w:numPr>
+          <w:ilvl w:val="0"/>
+          <w:numId w:val="0"/>
+        </w:numPr>
+        <w:jc w:val="center"/>
+      </w:pPr>
+    </w:p>
+    <w:p>
+      <w:pPr>
+        <w:numPr>
+          <w:ilvl w:val="0"/>
+          <w:numId w:val="0"/>
+        </w:numPr>
+        <w:jc w:val="center"/>
+      </w:pPr>
+    </w:p>
+    <w:p>
+      <w:pPr>
+        <w:numPr>
+          <w:ilvl w:val="0"/>
           <w:numId w:val="0"/>
         </w:numPr>
         <w:jc w:val="center"/>
@@ -320,6 +328,7 @@
     <w:p>
       <w:pPr>
         <w:numPr>
+          <w:ilvl w:val="0"/>
           <w:numId w:val="0"/>
         </w:numPr>
         <w:jc w:val="center"/>
@@ -371,14 +380,16 @@
     <w:p>
       <w:pPr>
         <w:numPr>
-          <w:numId w:val="0"/>
-        </w:numPr>
-        <w:jc w:val="center"/>
-      </w:pPr>
-    </w:p>
-    <w:p>
-      <w:pPr>
-        <w:numPr>
+          <w:ilvl w:val="0"/>
+          <w:numId w:val="0"/>
+        </w:numPr>
+        <w:jc w:val="center"/>
+      </w:pPr>
+    </w:p>
+    <w:p>
+      <w:pPr>
+        <w:numPr>
+          <w:ilvl w:val="0"/>
           <w:numId w:val="0"/>
         </w:numPr>
         <w:jc w:val="center"/>
@@ -430,6 +441,7 @@
     <w:p>
       <w:pPr>
         <w:numPr>
+          <w:ilvl w:val="0"/>
           <w:numId w:val="0"/>
         </w:numPr>
         <w:jc w:val="center"/>
@@ -481,6 +493,7 @@
     <w:p>
       <w:pPr>
         <w:numPr>
+          <w:ilvl w:val="0"/>
           <w:numId w:val="0"/>
         </w:numPr>
         <w:jc w:val="center"/>
@@ -532,6 +545,7 @@
     <w:p>
       <w:pPr>
         <w:numPr>
+          <w:ilvl w:val="0"/>
           <w:numId w:val="0"/>
         </w:numPr>
         <w:jc w:val="center"/>
@@ -583,14 +597,16 @@
     <w:p>
       <w:pPr>
         <w:numPr>
-          <w:numId w:val="0"/>
-        </w:numPr>
-        <w:jc w:val="center"/>
-      </w:pPr>
-    </w:p>
-    <w:p>
-      <w:pPr>
-        <w:numPr>
+          <w:ilvl w:val="0"/>
+          <w:numId w:val="0"/>
+        </w:numPr>
+        <w:jc w:val="center"/>
+      </w:pPr>
+    </w:p>
+    <w:p>
+      <w:pPr>
+        <w:numPr>
+          <w:ilvl w:val="0"/>
           <w:numId w:val="0"/>
         </w:numPr>
         <w:jc w:val="center"/>
@@ -642,14 +658,16 @@
     <w:p>
       <w:pPr>
         <w:numPr>
-          <w:numId w:val="0"/>
-        </w:numPr>
-        <w:jc w:val="center"/>
-      </w:pPr>
-    </w:p>
-    <w:p>
-      <w:pPr>
-        <w:numPr>
+          <w:ilvl w:val="0"/>
+          <w:numId w:val="0"/>
+        </w:numPr>
+        <w:jc w:val="center"/>
+      </w:pPr>
+    </w:p>
+    <w:p>
+      <w:pPr>
+        <w:numPr>
+          <w:ilvl w:val="0"/>
           <w:numId w:val="0"/>
         </w:numPr>
         <w:jc w:val="center"/>
@@ -701,6 +719,7 @@
     <w:p>
       <w:pPr>
         <w:numPr>
+          <w:ilvl w:val="0"/>
           <w:numId w:val="0"/>
         </w:numPr>
         <w:jc w:val="center"/>
@@ -752,14 +771,16 @@
     <w:p>
       <w:pPr>
         <w:numPr>
-          <w:numId w:val="0"/>
-        </w:numPr>
-        <w:jc w:val="center"/>
-      </w:pPr>
-    </w:p>
-    <w:p>
-      <w:pPr>
-        <w:numPr>
+          <w:ilvl w:val="0"/>
+          <w:numId w:val="0"/>
+        </w:numPr>
+        <w:jc w:val="center"/>
+      </w:pPr>
+    </w:p>
+    <w:p>
+      <w:pPr>
+        <w:numPr>
+          <w:ilvl w:val="0"/>
           <w:numId w:val="0"/>
         </w:numPr>
         <w:jc w:val="center"/>
@@ -811,6 +832,7 @@
     <w:p>
       <w:pPr>
         <w:numPr>
+          <w:ilvl w:val="0"/>
           <w:numId w:val="0"/>
         </w:numPr>
         <w:jc w:val="center"/>
@@ -862,22 +884,25 @@
     <w:p>
       <w:pPr>
         <w:numPr>
-          <w:numId w:val="0"/>
-        </w:numPr>
-        <w:jc w:val="center"/>
-      </w:pPr>
-    </w:p>
-    <w:p>
-      <w:pPr>
-        <w:numPr>
-          <w:numId w:val="0"/>
-        </w:numPr>
-        <w:jc w:val="center"/>
-      </w:pPr>
-    </w:p>
-    <w:p>
-      <w:pPr>
-        <w:numPr>
+          <w:ilvl w:val="0"/>
+          <w:numId w:val="0"/>
+        </w:numPr>
+        <w:jc w:val="center"/>
+      </w:pPr>
+    </w:p>
+    <w:p>
+      <w:pPr>
+        <w:numPr>
+          <w:ilvl w:val="0"/>
+          <w:numId w:val="0"/>
+        </w:numPr>
+        <w:jc w:val="center"/>
+      </w:pPr>
+    </w:p>
+    <w:p>
+      <w:pPr>
+        <w:numPr>
+          <w:ilvl w:val="0"/>
           <w:numId w:val="0"/>
         </w:numPr>
         <w:jc w:val="center"/>
@@ -929,14 +954,16 @@
     <w:p>
       <w:pPr>
         <w:numPr>
-          <w:numId w:val="0"/>
-        </w:numPr>
-        <w:jc w:val="center"/>
-      </w:pPr>
-    </w:p>
-    <w:p>
-      <w:pPr>
-        <w:numPr>
+          <w:ilvl w:val="0"/>
+          <w:numId w:val="0"/>
+        </w:numPr>
+        <w:jc w:val="center"/>
+      </w:pPr>
+    </w:p>
+    <w:p>
+      <w:pPr>
+        <w:numPr>
+          <w:ilvl w:val="0"/>
           <w:numId w:val="0"/>
         </w:numPr>
         <w:jc w:val="center"/>
@@ -988,22 +1015,25 @@
     <w:p>
       <w:pPr>
         <w:numPr>
-          <w:numId w:val="0"/>
-        </w:numPr>
-        <w:jc w:val="center"/>
-      </w:pPr>
-    </w:p>
-    <w:p>
-      <w:pPr>
-        <w:numPr>
-          <w:numId w:val="0"/>
-        </w:numPr>
-        <w:jc w:val="center"/>
-      </w:pPr>
-    </w:p>
-    <w:p>
-      <w:pPr>
-        <w:numPr>
+          <w:ilvl w:val="0"/>
+          <w:numId w:val="0"/>
+        </w:numPr>
+        <w:jc w:val="center"/>
+      </w:pPr>
+    </w:p>
+    <w:p>
+      <w:pPr>
+        <w:numPr>
+          <w:ilvl w:val="0"/>
+          <w:numId w:val="0"/>
+        </w:numPr>
+        <w:jc w:val="center"/>
+      </w:pPr>
+    </w:p>
+    <w:p>
+      <w:pPr>
+        <w:numPr>
+          <w:ilvl w:val="0"/>
           <w:numId w:val="0"/>
         </w:numPr>
         <w:jc w:val="center"/>
@@ -1055,14 +1085,16 @@
     <w:p>
       <w:pPr>
         <w:numPr>
-          <w:numId w:val="0"/>
-        </w:numPr>
-        <w:jc w:val="center"/>
-      </w:pPr>
-    </w:p>
-    <w:p>
-      <w:pPr>
-        <w:numPr>
+          <w:ilvl w:val="0"/>
+          <w:numId w:val="0"/>
+        </w:numPr>
+        <w:jc w:val="center"/>
+      </w:pPr>
+    </w:p>
+    <w:p>
+      <w:pPr>
+        <w:numPr>
+          <w:ilvl w:val="0"/>
           <w:numId w:val="0"/>
         </w:numPr>
         <w:jc w:val="center"/>
@@ -1114,14 +1146,16 @@
     <w:p>
       <w:pPr>
         <w:numPr>
-          <w:numId w:val="0"/>
-        </w:numPr>
-        <w:jc w:val="center"/>
-      </w:pPr>
-    </w:p>
-    <w:p>
-      <w:pPr>
-        <w:numPr>
+          <w:ilvl w:val="0"/>
+          <w:numId w:val="0"/>
+        </w:numPr>
+        <w:jc w:val="center"/>
+      </w:pPr>
+    </w:p>
+    <w:p>
+      <w:pPr>
+        <w:numPr>
+          <w:ilvl w:val="0"/>
           <w:numId w:val="0"/>
         </w:numPr>
         <w:jc w:val="center"/>
@@ -1345,22 +1379,25 @@
     <w:p>
       <w:pPr>
         <w:numPr>
-          <w:numId w:val="0"/>
-        </w:numPr>
-        <w:jc w:val="center"/>
-      </w:pPr>
-    </w:p>
-    <w:p>
-      <w:pPr>
-        <w:numPr>
-          <w:numId w:val="0"/>
-        </w:numPr>
-        <w:jc w:val="center"/>
-      </w:pPr>
-    </w:p>
-    <w:p>
-      <w:pPr>
-        <w:numPr>
+          <w:ilvl w:val="0"/>
+          <w:numId w:val="0"/>
+        </w:numPr>
+        <w:jc w:val="center"/>
+      </w:pPr>
+    </w:p>
+    <w:p>
+      <w:pPr>
+        <w:numPr>
+          <w:ilvl w:val="0"/>
+          <w:numId w:val="0"/>
+        </w:numPr>
+        <w:jc w:val="center"/>
+      </w:pPr>
+    </w:p>
+    <w:p>
+      <w:pPr>
+        <w:numPr>
+          <w:ilvl w:val="0"/>
           <w:numId w:val="0"/>
         </w:numPr>
         <w:jc w:val="center"/>
@@ -1380,62 +1417,70 @@
     <w:p>
       <w:pPr>
         <w:numPr>
-          <w:numId w:val="0"/>
-        </w:numPr>
-        <w:jc w:val="center"/>
-      </w:pPr>
-    </w:p>
-    <w:p>
-      <w:pPr>
-        <w:numPr>
-          <w:numId w:val="0"/>
-        </w:numPr>
-        <w:jc w:val="center"/>
-      </w:pPr>
-    </w:p>
-    <w:p>
-      <w:pPr>
-        <w:numPr>
-          <w:numId w:val="0"/>
-        </w:numPr>
-        <w:jc w:val="center"/>
-      </w:pPr>
-    </w:p>
-    <w:p>
-      <w:pPr>
-        <w:numPr>
-          <w:numId w:val="0"/>
-        </w:numPr>
-        <w:jc w:val="center"/>
-      </w:pPr>
-    </w:p>
-    <w:p>
-      <w:pPr>
-        <w:numPr>
-          <w:numId w:val="0"/>
-        </w:numPr>
-        <w:jc w:val="center"/>
-      </w:pPr>
-    </w:p>
-    <w:p>
-      <w:pPr>
-        <w:numPr>
-          <w:numId w:val="0"/>
-        </w:numPr>
-        <w:jc w:val="center"/>
-      </w:pPr>
-    </w:p>
-    <w:p>
-      <w:pPr>
-        <w:numPr>
-          <w:numId w:val="0"/>
-        </w:numPr>
-        <w:jc w:val="center"/>
-      </w:pPr>
-    </w:p>
-    <w:p>
-      <w:pPr>
-        <w:numPr>
+          <w:ilvl w:val="0"/>
+          <w:numId w:val="0"/>
+        </w:numPr>
+        <w:jc w:val="center"/>
+      </w:pPr>
+    </w:p>
+    <w:p>
+      <w:pPr>
+        <w:numPr>
+          <w:ilvl w:val="0"/>
+          <w:numId w:val="0"/>
+        </w:numPr>
+        <w:jc w:val="center"/>
+      </w:pPr>
+    </w:p>
+    <w:p>
+      <w:pPr>
+        <w:numPr>
+          <w:ilvl w:val="0"/>
+          <w:numId w:val="0"/>
+        </w:numPr>
+        <w:jc w:val="center"/>
+      </w:pPr>
+    </w:p>
+    <w:p>
+      <w:pPr>
+        <w:numPr>
+          <w:ilvl w:val="0"/>
+          <w:numId w:val="0"/>
+        </w:numPr>
+        <w:jc w:val="center"/>
+      </w:pPr>
+    </w:p>
+    <w:p>
+      <w:pPr>
+        <w:numPr>
+          <w:ilvl w:val="0"/>
+          <w:numId w:val="0"/>
+        </w:numPr>
+        <w:jc w:val="center"/>
+      </w:pPr>
+    </w:p>
+    <w:p>
+      <w:pPr>
+        <w:numPr>
+          <w:ilvl w:val="0"/>
+          <w:numId w:val="0"/>
+        </w:numPr>
+        <w:jc w:val="center"/>
+      </w:pPr>
+    </w:p>
+    <w:p>
+      <w:pPr>
+        <w:numPr>
+          <w:ilvl w:val="0"/>
+          <w:numId w:val="0"/>
+        </w:numPr>
+        <w:jc w:val="center"/>
+      </w:pPr>
+    </w:p>
+    <w:p>
+      <w:pPr>
+        <w:numPr>
+          <w:ilvl w:val="0"/>
           <w:numId w:val="0"/>
         </w:numPr>
         <w:jc w:val="center"/>
@@ -1467,6 +1512,7 @@
     <w:p>
       <w:pPr>
         <w:numPr>
+          <w:ilvl w:val="0"/>
           <w:numId w:val="0"/>
         </w:numPr>
         <w:jc w:val="center"/>
@@ -1495,14 +1541,16 @@
     <w:p>
       <w:pPr>
         <w:numPr>
-          <w:numId w:val="0"/>
-        </w:numPr>
-        <w:jc w:val="center"/>
-      </w:pPr>
-    </w:p>
-    <w:p>
-      <w:pPr>
-        <w:numPr>
+          <w:ilvl w:val="0"/>
+          <w:numId w:val="0"/>
+        </w:numPr>
+        <w:jc w:val="center"/>
+      </w:pPr>
+    </w:p>
+    <w:p>
+      <w:pPr>
+        <w:numPr>
+          <w:ilvl w:val="0"/>
           <w:numId w:val="0"/>
         </w:numPr>
         <w:jc w:val="center"/>
@@ -1554,14 +1602,16 @@
     <w:p>
       <w:pPr>
         <w:numPr>
-          <w:numId w:val="0"/>
-        </w:numPr>
-        <w:jc w:val="center"/>
-      </w:pPr>
-    </w:p>
-    <w:p>
-      <w:pPr>
-        <w:numPr>
+          <w:ilvl w:val="0"/>
+          <w:numId w:val="0"/>
+        </w:numPr>
+        <w:jc w:val="center"/>
+      </w:pPr>
+    </w:p>
+    <w:p>
+      <w:pPr>
+        <w:numPr>
+          <w:ilvl w:val="0"/>
           <w:numId w:val="0"/>
         </w:numPr>
         <w:jc w:val="center"/>
@@ -1613,6 +1663,7 @@
     <w:p>
       <w:pPr>
         <w:numPr>
+          <w:ilvl w:val="0"/>
           <w:numId w:val="0"/>
         </w:numPr>
         <w:jc w:val="center"/>
@@ -1664,6 +1715,7 @@
     <w:p>
       <w:pPr>
         <w:numPr>
+          <w:ilvl w:val="0"/>
           <w:numId w:val="0"/>
         </w:numPr>
         <w:jc w:val="center"/>
@@ -1758,14 +1810,102 @@
     <w:p>
       <w:pPr>
         <w:numPr>
-          <w:numId w:val="0"/>
-        </w:numPr>
-        <w:jc w:val="center"/>
-      </w:pPr>
-    </w:p>
-    <w:p>
-      <w:pPr>
-        <w:numPr>
+          <w:ilvl w:val="0"/>
+          <w:numId w:val="0"/>
+        </w:numPr>
+        <w:jc w:val="center"/>
+      </w:pPr>
+      <w:r>
+        <w:drawing>
+          <wp:inline distT="0" distB="0" distL="114300" distR="114300">
+            <wp:extent cx="5271770" cy="3891280"/>
+            <wp:effectExtent l="0" t="0" r="5080" b="13970"/>
+            <wp:docPr id="29" name="Picture 4"/>
+            <wp:cNvGraphicFramePr>
+              <a:graphicFrameLocks xmlns:a="http://schemas.openxmlformats.org/drawingml/2006/main" noChangeAspect="1"/>
+            </wp:cNvGraphicFramePr>
+            <a:graphic xmlns:a="http://schemas.openxmlformats.org/drawingml/2006/main">
+              <a:graphicData uri="http://schemas.openxmlformats.org/drawingml/2006/picture">
+                <pic:pic xmlns:pic="http://schemas.openxmlformats.org/drawingml/2006/picture">
+                  <pic:nvPicPr>
+                    <pic:cNvPr id="29" name="Picture 4"/>
+                    <pic:cNvPicPr>
+                      <a:picLocks noChangeAspect="1"/>
+                    </pic:cNvPicPr>
+                  </pic:nvPicPr>
+                  <pic:blipFill>
+                    <a:blip r:embed="rId34"/>
+                    <a:stretch>
+                      <a:fillRect/>
+                    </a:stretch>
+                  </pic:blipFill>
+                  <pic:spPr>
+                    <a:xfrm>
+                      <a:off x="0" y="0"/>
+                      <a:ext cx="5271770" cy="3891280"/>
+                    </a:xfrm>
+                    <a:prstGeom prst="rect">
+                      <a:avLst/>
+                    </a:prstGeom>
+                    <a:noFill/>
+                    <a:ln>
+                      <a:noFill/>
+                    </a:ln>
+                  </pic:spPr>
+                </pic:pic>
+              </a:graphicData>
+            </a:graphic>
+          </wp:inline>
+        </w:drawing>
+      </w:r>
+      <w:r>
+        <w:drawing>
+          <wp:inline distT="0" distB="0" distL="114300" distR="114300">
+            <wp:extent cx="5267325" cy="674370"/>
+            <wp:effectExtent l="0" t="0" r="9525" b="11430"/>
+            <wp:docPr id="30" name="Picture 5"/>
+            <wp:cNvGraphicFramePr>
+              <a:graphicFrameLocks xmlns:a="http://schemas.openxmlformats.org/drawingml/2006/main" noChangeAspect="1"/>
+            </wp:cNvGraphicFramePr>
+            <a:graphic xmlns:a="http://schemas.openxmlformats.org/drawingml/2006/main">
+              <a:graphicData uri="http://schemas.openxmlformats.org/drawingml/2006/picture">
+                <pic:pic xmlns:pic="http://schemas.openxmlformats.org/drawingml/2006/picture">
+                  <pic:nvPicPr>
+                    <pic:cNvPr id="30" name="Picture 5"/>
+                    <pic:cNvPicPr>
+                      <a:picLocks noChangeAspect="1"/>
+                    </pic:cNvPicPr>
+                  </pic:nvPicPr>
+                  <pic:blipFill>
+                    <a:blip r:embed="rId35"/>
+                    <a:stretch>
+                      <a:fillRect/>
+                    </a:stretch>
+                  </pic:blipFill>
+                  <pic:spPr>
+                    <a:xfrm>
+                      <a:off x="0" y="0"/>
+                      <a:ext cx="5267325" cy="674370"/>
+                    </a:xfrm>
+                    <a:prstGeom prst="rect">
+                      <a:avLst/>
+                    </a:prstGeom>
+                    <a:noFill/>
+                    <a:ln>
+                      <a:noFill/>
+                    </a:ln>
+                  </pic:spPr>
+                </pic:pic>
+              </a:graphicData>
+            </a:graphic>
+          </wp:inline>
+        </w:drawing>
+      </w:r>
+    </w:p>
+    <w:p>
+      <w:pPr>
+        <w:numPr>
+          <w:ilvl w:val="0"/>
           <w:numId w:val="0"/>
         </w:numPr>
         <w:jc w:val="center"/>
@@ -1789,7 +1929,7 @@
                     </pic:cNvPicPr>
                   </pic:nvPicPr>
                   <pic:blipFill>
-                    <a:blip r:embed="rId34"/>
+                    <a:blip r:embed="rId36"/>
                     <a:stretch>
                       <a:fillRect/>
                     </a:stretch>
@@ -1817,6 +1957,7 @@
     <w:p>
       <w:pPr>
         <w:numPr>
+          <w:ilvl w:val="0"/>
           <w:numId w:val="0"/>
         </w:numPr>
         <w:jc w:val="center"/>
@@ -1840,7 +1981,7 @@
                     </pic:cNvPicPr>
                   </pic:nvPicPr>
                   <pic:blipFill>
-                    <a:blip r:embed="rId35"/>
+                    <a:blip r:embed="rId37"/>
                     <a:stretch>
                       <a:fillRect/>
                     </a:stretch>
@@ -1868,140 +2009,190 @@
     <w:p>
       <w:pPr>
         <w:numPr>
-          <w:numId w:val="0"/>
-        </w:numPr>
-        <w:jc w:val="center"/>
-      </w:pPr>
-    </w:p>
-    <w:p>
-      <w:pPr>
-        <w:numPr>
-          <w:numId w:val="0"/>
-        </w:numPr>
-        <w:jc w:val="center"/>
-      </w:pPr>
-      <w:r>
-        <w:drawing>
-          <wp:inline distT="0" distB="0" distL="114300" distR="114300">
-            <wp:extent cx="5269230" cy="3103245"/>
-            <wp:effectExtent l="0" t="0" r="7620" b="1905"/>
-            <wp:docPr id="41" name="Picture 40"/>
-            <wp:cNvGraphicFramePr>
-              <a:graphicFrameLocks xmlns:a="http://schemas.openxmlformats.org/drawingml/2006/main" noChangeAspect="1"/>
-            </wp:cNvGraphicFramePr>
-            <a:graphic xmlns:a="http://schemas.openxmlformats.org/drawingml/2006/main">
-              <a:graphicData uri="http://schemas.openxmlformats.org/drawingml/2006/picture">
-                <pic:pic xmlns:pic="http://schemas.openxmlformats.org/drawingml/2006/picture">
-                  <pic:nvPicPr>
-                    <pic:cNvPr id="41" name="Picture 40"/>
-                    <pic:cNvPicPr>
-                      <a:picLocks noChangeAspect="1"/>
-                    </pic:cNvPicPr>
-                  </pic:nvPicPr>
-                  <pic:blipFill>
-                    <a:blip r:embed="rId36"/>
-                    <a:stretch>
-                      <a:fillRect/>
-                    </a:stretch>
-                  </pic:blipFill>
-                  <pic:spPr>
-                    <a:xfrm>
-                      <a:off x="0" y="0"/>
-                      <a:ext cx="5269230" cy="3103245"/>
-                    </a:xfrm>
-                    <a:prstGeom prst="rect">
-                      <a:avLst/>
-                    </a:prstGeom>
-                    <a:noFill/>
-                    <a:ln>
-                      <a:noFill/>
-                    </a:ln>
-                  </pic:spPr>
-                </pic:pic>
-              </a:graphicData>
-            </a:graphic>
-          </wp:inline>
-        </w:drawing>
-      </w:r>
-    </w:p>
-    <w:p>
-      <w:pPr>
-        <w:numPr>
-          <w:numId w:val="0"/>
-        </w:numPr>
-        <w:jc w:val="center"/>
-      </w:pPr>
-    </w:p>
-    <w:p>
-      <w:pPr>
-        <w:numPr>
-          <w:numId w:val="0"/>
-        </w:numPr>
-        <w:jc w:val="center"/>
-      </w:pPr>
-      <w:r>
-        <w:drawing>
-          <wp:inline distT="0" distB="0" distL="114300" distR="114300">
-            <wp:extent cx="5272405" cy="2718435"/>
+          <w:ilvl w:val="0"/>
+          <w:numId w:val="0"/>
+        </w:numPr>
+        <w:jc w:val="center"/>
+      </w:pPr>
+    </w:p>
+    <w:p>
+      <w:pPr>
+        <w:numPr>
+          <w:ilvl w:val="0"/>
+          <w:numId w:val="0"/>
+        </w:numPr>
+        <w:jc w:val="center"/>
+      </w:pPr>
+      <w:r>
+        <w:drawing>
+          <wp:inline distT="0" distB="0" distL="114300" distR="114300">
+            <wp:extent cx="5272405" cy="4737735"/>
             <wp:effectExtent l="0" t="0" r="4445" b="5715"/>
-            <wp:docPr id="42" name="Picture 41"/>
-            <wp:cNvGraphicFramePr>
-              <a:graphicFrameLocks xmlns:a="http://schemas.openxmlformats.org/drawingml/2006/main" noChangeAspect="1"/>
-            </wp:cNvGraphicFramePr>
-            <a:graphic xmlns:a="http://schemas.openxmlformats.org/drawingml/2006/main">
-              <a:graphicData uri="http://schemas.openxmlformats.org/drawingml/2006/picture">
-                <pic:pic xmlns:pic="http://schemas.openxmlformats.org/drawingml/2006/picture">
-                  <pic:nvPicPr>
-                    <pic:cNvPr id="42" name="Picture 41"/>
-                    <pic:cNvPicPr>
-                      <a:picLocks noChangeAspect="1"/>
-                    </pic:cNvPicPr>
-                  </pic:nvPicPr>
-                  <pic:blipFill>
-                    <a:blip r:embed="rId37"/>
-                    <a:stretch>
-                      <a:fillRect/>
-                    </a:stretch>
-                  </pic:blipFill>
-                  <pic:spPr>
-                    <a:xfrm>
-                      <a:off x="0" y="0"/>
-                      <a:ext cx="5272405" cy="2718435"/>
-                    </a:xfrm>
-                    <a:prstGeom prst="rect">
-                      <a:avLst/>
-                    </a:prstGeom>
-                    <a:noFill/>
-                    <a:ln>
-                      <a:noFill/>
-                    </a:ln>
-                  </pic:spPr>
-                </pic:pic>
-              </a:graphicData>
-            </a:graphic>
-          </wp:inline>
-        </w:drawing>
-      </w:r>
-    </w:p>
-    <w:p>
-      <w:pPr>
-        <w:numPr>
-          <w:numId w:val="0"/>
-        </w:numPr>
-        <w:jc w:val="center"/>
-      </w:pPr>
-    </w:p>
-    <w:p>
-      <w:pPr>
-        <w:numPr>
-          <w:numId w:val="0"/>
-        </w:numPr>
-        <w:jc w:val="center"/>
-      </w:pPr>
-    </w:p>
-    <w:p>
-      <w:pPr>
-        <w:numPr>
+            <wp:docPr id="31" name="Picture 6"/>
+            <wp:cNvGraphicFramePr>
+              <a:graphicFrameLocks xmlns:a="http://schemas.openxmlformats.org/drawingml/2006/main" noChangeAspect="1"/>
+            </wp:cNvGraphicFramePr>
+            <a:graphic xmlns:a="http://schemas.openxmlformats.org/drawingml/2006/main">
+              <a:graphicData uri="http://schemas.openxmlformats.org/drawingml/2006/picture">
+                <pic:pic xmlns:pic="http://schemas.openxmlformats.org/drawingml/2006/picture">
+                  <pic:nvPicPr>
+                    <pic:cNvPr id="31" name="Picture 6"/>
+                    <pic:cNvPicPr>
+                      <a:picLocks noChangeAspect="1"/>
+                    </pic:cNvPicPr>
+                  </pic:nvPicPr>
+                  <pic:blipFill>
+                    <a:blip r:embed="rId38"/>
+                    <a:stretch>
+                      <a:fillRect/>
+                    </a:stretch>
+                  </pic:blipFill>
+                  <pic:spPr>
+                    <a:xfrm>
+                      <a:off x="0" y="0"/>
+                      <a:ext cx="5272405" cy="4737735"/>
+                    </a:xfrm>
+                    <a:prstGeom prst="rect">
+                      <a:avLst/>
+                    </a:prstGeom>
+                    <a:noFill/>
+                    <a:ln>
+                      <a:noFill/>
+                    </a:ln>
+                  </pic:spPr>
+                </pic:pic>
+              </a:graphicData>
+            </a:graphic>
+          </wp:inline>
+        </w:drawing>
+      </w:r>
+      <w:r>
+        <w:drawing>
+          <wp:inline distT="0" distB="0" distL="114300" distR="114300">
+            <wp:extent cx="5273040" cy="822960"/>
+            <wp:effectExtent l="0" t="0" r="3810" b="15240"/>
+            <wp:docPr id="32" name="Picture 7"/>
+            <wp:cNvGraphicFramePr>
+              <a:graphicFrameLocks xmlns:a="http://schemas.openxmlformats.org/drawingml/2006/main" noChangeAspect="1"/>
+            </wp:cNvGraphicFramePr>
+            <a:graphic xmlns:a="http://schemas.openxmlformats.org/drawingml/2006/main">
+              <a:graphicData uri="http://schemas.openxmlformats.org/drawingml/2006/picture">
+                <pic:pic xmlns:pic="http://schemas.openxmlformats.org/drawingml/2006/picture">
+                  <pic:nvPicPr>
+                    <pic:cNvPr id="32" name="Picture 7"/>
+                    <pic:cNvPicPr>
+                      <a:picLocks noChangeAspect="1"/>
+                    </pic:cNvPicPr>
+                  </pic:nvPicPr>
+                  <pic:blipFill>
+                    <a:blip r:embed="rId39"/>
+                    <a:stretch>
+                      <a:fillRect/>
+                    </a:stretch>
+                  </pic:blipFill>
+                  <pic:spPr>
+                    <a:xfrm>
+                      <a:off x="0" y="0"/>
+                      <a:ext cx="5273040" cy="822960"/>
+                    </a:xfrm>
+                    <a:prstGeom prst="rect">
+                      <a:avLst/>
+                    </a:prstGeom>
+                    <a:noFill/>
+                    <a:ln>
+                      <a:noFill/>
+                    </a:ln>
+                  </pic:spPr>
+                </pic:pic>
+              </a:graphicData>
+            </a:graphic>
+          </wp:inline>
+        </w:drawing>
+      </w:r>
+    </w:p>
+    <w:p>
+      <w:pPr>
+        <w:numPr>
+          <w:ilvl w:val="0"/>
+          <w:numId w:val="0"/>
+        </w:numPr>
+        <w:jc w:val="center"/>
+      </w:pPr>
+    </w:p>
+    <w:p>
+      <w:pPr>
+        <w:numPr>
+          <w:ilvl w:val="0"/>
+          <w:numId w:val="0"/>
+        </w:numPr>
+        <w:jc w:val="center"/>
+      </w:pPr>
+      <w:r>
+        <w:drawing>
+          <wp:inline distT="0" distB="0" distL="114300" distR="114300">
+            <wp:extent cx="5273040" cy="2708275"/>
+            <wp:effectExtent l="0" t="0" r="3810" b="15875"/>
+            <wp:docPr id="33" name="Picture 8"/>
+            <wp:cNvGraphicFramePr>
+              <a:graphicFrameLocks xmlns:a="http://schemas.openxmlformats.org/drawingml/2006/main" noChangeAspect="1"/>
+            </wp:cNvGraphicFramePr>
+            <a:graphic xmlns:a="http://schemas.openxmlformats.org/drawingml/2006/main">
+              <a:graphicData uri="http://schemas.openxmlformats.org/drawingml/2006/picture">
+                <pic:pic xmlns:pic="http://schemas.openxmlformats.org/drawingml/2006/picture">
+                  <pic:nvPicPr>
+                    <pic:cNvPr id="33" name="Picture 8"/>
+                    <pic:cNvPicPr>
+                      <a:picLocks noChangeAspect="1"/>
+                    </pic:cNvPicPr>
+                  </pic:nvPicPr>
+                  <pic:blipFill>
+                    <a:blip r:embed="rId40"/>
+                    <a:stretch>
+                      <a:fillRect/>
+                    </a:stretch>
+                  </pic:blipFill>
+                  <pic:spPr>
+                    <a:xfrm>
+                      <a:off x="0" y="0"/>
+                      <a:ext cx="5273040" cy="2708275"/>
+                    </a:xfrm>
+                    <a:prstGeom prst="rect">
+                      <a:avLst/>
+                    </a:prstGeom>
+                    <a:noFill/>
+                    <a:ln>
+                      <a:noFill/>
+                    </a:ln>
+                  </pic:spPr>
+                </pic:pic>
+              </a:graphicData>
+            </a:graphic>
+          </wp:inline>
+        </w:drawing>
+      </w:r>
+    </w:p>
+    <w:p>
+      <w:pPr>
+        <w:numPr>
+          <w:ilvl w:val="0"/>
+          <w:numId w:val="0"/>
+        </w:numPr>
+        <w:jc w:val="center"/>
+      </w:pPr>
+    </w:p>
+    <w:p>
+      <w:pPr>
+        <w:numPr>
+          <w:ilvl w:val="0"/>
+          <w:numId w:val="0"/>
+        </w:numPr>
+        <w:jc w:val="center"/>
+      </w:pPr>
+    </w:p>
+    <w:p>
+      <w:pPr>
+        <w:numPr>
+          <w:ilvl w:val="0"/>
           <w:numId w:val="0"/>
         </w:numPr>
         <w:jc w:val="center"/>
@@ -2025,7 +2216,7 @@
                     </pic:cNvPicPr>
                   </pic:nvPicPr>
                   <pic:blipFill>
-                    <a:blip r:embed="rId38"/>
+                    <a:blip r:embed="rId41"/>
                     <a:stretch>
                       <a:fillRect/>
                     </a:stretch>
@@ -2053,14 +2244,16 @@
     <w:p>
       <w:pPr>
         <w:numPr>
-          <w:numId w:val="0"/>
-        </w:numPr>
-        <w:jc w:val="center"/>
-      </w:pPr>
-    </w:p>
-    <w:p>
-      <w:pPr>
-        <w:numPr>
+          <w:ilvl w:val="0"/>
+          <w:numId w:val="0"/>
+        </w:numPr>
+        <w:jc w:val="center"/>
+      </w:pPr>
+    </w:p>
+    <w:p>
+      <w:pPr>
+        <w:numPr>
+          <w:ilvl w:val="0"/>
           <w:numId w:val="0"/>
         </w:numPr>
         <w:jc w:val="center"/>
@@ -2084,7 +2277,7 @@
                     </pic:cNvPicPr>
                   </pic:nvPicPr>
                   <pic:blipFill>
-                    <a:blip r:embed="rId39"/>
+                    <a:blip r:embed="rId42"/>
                     <a:stretch>
                       <a:fillRect/>
                     </a:stretch>
@@ -2127,7 +2320,7 @@
                     </pic:cNvPicPr>
                   </pic:nvPicPr>
                   <pic:blipFill>
-                    <a:blip r:embed="rId40"/>
+                    <a:blip r:embed="rId43"/>
                     <a:stretch>
                       <a:fillRect/>
                     </a:stretch>
@@ -2155,265 +2348,354 @@
     <w:p>
       <w:pPr>
         <w:numPr>
-          <w:numId w:val="0"/>
-        </w:numPr>
-        <w:jc w:val="center"/>
-      </w:pPr>
-      <w:r>
-        <w:drawing>
-          <wp:inline distT="0" distB="0" distL="114300" distR="114300">
-            <wp:extent cx="5273040" cy="4472940"/>
-            <wp:effectExtent l="0" t="0" r="3810" b="3810"/>
-            <wp:docPr id="46" name="Picture 45"/>
-            <wp:cNvGraphicFramePr>
-              <a:graphicFrameLocks xmlns:a="http://schemas.openxmlformats.org/drawingml/2006/main" noChangeAspect="1"/>
-            </wp:cNvGraphicFramePr>
-            <a:graphic xmlns:a="http://schemas.openxmlformats.org/drawingml/2006/main">
-              <a:graphicData uri="http://schemas.openxmlformats.org/drawingml/2006/picture">
-                <pic:pic xmlns:pic="http://schemas.openxmlformats.org/drawingml/2006/picture">
-                  <pic:nvPicPr>
-                    <pic:cNvPr id="46" name="Picture 45"/>
-                    <pic:cNvPicPr>
-                      <a:picLocks noChangeAspect="1"/>
-                    </pic:cNvPicPr>
-                  </pic:nvPicPr>
-                  <pic:blipFill>
-                    <a:blip r:embed="rId41"/>
-                    <a:stretch>
-                      <a:fillRect/>
-                    </a:stretch>
-                  </pic:blipFill>
-                  <pic:spPr>
-                    <a:xfrm>
-                      <a:off x="0" y="0"/>
-                      <a:ext cx="5273040" cy="4472940"/>
-                    </a:xfrm>
-                    <a:prstGeom prst="rect">
-                      <a:avLst/>
-                    </a:prstGeom>
-                    <a:noFill/>
-                    <a:ln>
-                      <a:noFill/>
-                    </a:ln>
-                  </pic:spPr>
-                </pic:pic>
-              </a:graphicData>
-            </a:graphic>
-          </wp:inline>
-        </w:drawing>
-      </w:r>
-    </w:p>
-    <w:p>
-      <w:pPr>
-        <w:numPr>
-          <w:numId w:val="0"/>
-        </w:numPr>
-        <w:jc w:val="center"/>
-      </w:pPr>
-      <w:r>
-        <w:drawing>
-          <wp:inline distT="0" distB="0" distL="114300" distR="114300">
-            <wp:extent cx="5268595" cy="1970405"/>
-            <wp:effectExtent l="0" t="0" r="8255" b="10795"/>
-            <wp:docPr id="47" name="Picture 46"/>
-            <wp:cNvGraphicFramePr>
-              <a:graphicFrameLocks xmlns:a="http://schemas.openxmlformats.org/drawingml/2006/main" noChangeAspect="1"/>
-            </wp:cNvGraphicFramePr>
-            <a:graphic xmlns:a="http://schemas.openxmlformats.org/drawingml/2006/main">
-              <a:graphicData uri="http://schemas.openxmlformats.org/drawingml/2006/picture">
-                <pic:pic xmlns:pic="http://schemas.openxmlformats.org/drawingml/2006/picture">
-                  <pic:nvPicPr>
-                    <pic:cNvPr id="47" name="Picture 46"/>
-                    <pic:cNvPicPr>
-                      <a:picLocks noChangeAspect="1"/>
-                    </pic:cNvPicPr>
-                  </pic:nvPicPr>
-                  <pic:blipFill>
-                    <a:blip r:embed="rId42"/>
-                    <a:stretch>
-                      <a:fillRect/>
-                    </a:stretch>
-                  </pic:blipFill>
-                  <pic:spPr>
-                    <a:xfrm>
-                      <a:off x="0" y="0"/>
-                      <a:ext cx="5268595" cy="1970405"/>
-                    </a:xfrm>
-                    <a:prstGeom prst="rect">
-                      <a:avLst/>
-                    </a:prstGeom>
-                    <a:noFill/>
-                    <a:ln>
-                      <a:noFill/>
-                    </a:ln>
-                  </pic:spPr>
-                </pic:pic>
-              </a:graphicData>
-            </a:graphic>
-          </wp:inline>
-        </w:drawing>
-      </w:r>
-      <w:r>
-        <w:drawing>
-          <wp:inline distT="0" distB="0" distL="114300" distR="114300">
-            <wp:extent cx="5268595" cy="2517775"/>
-            <wp:effectExtent l="0" t="0" r="8255" b="15875"/>
-            <wp:docPr id="48" name="Picture 47"/>
-            <wp:cNvGraphicFramePr>
-              <a:graphicFrameLocks xmlns:a="http://schemas.openxmlformats.org/drawingml/2006/main" noChangeAspect="1"/>
-            </wp:cNvGraphicFramePr>
-            <a:graphic xmlns:a="http://schemas.openxmlformats.org/drawingml/2006/main">
-              <a:graphicData uri="http://schemas.openxmlformats.org/drawingml/2006/picture">
-                <pic:pic xmlns:pic="http://schemas.openxmlformats.org/drawingml/2006/picture">
-                  <pic:nvPicPr>
-                    <pic:cNvPr id="48" name="Picture 47"/>
-                    <pic:cNvPicPr>
-                      <a:picLocks noChangeAspect="1"/>
-                    </pic:cNvPicPr>
-                  </pic:nvPicPr>
-                  <pic:blipFill>
-                    <a:blip r:embed="rId43"/>
-                    <a:stretch>
-                      <a:fillRect/>
-                    </a:stretch>
-                  </pic:blipFill>
-                  <pic:spPr>
-                    <a:xfrm>
-                      <a:off x="0" y="0"/>
-                      <a:ext cx="5268595" cy="2517775"/>
-                    </a:xfrm>
-                    <a:prstGeom prst="rect">
-                      <a:avLst/>
-                    </a:prstGeom>
-                    <a:noFill/>
-                    <a:ln>
-                      <a:noFill/>
-                    </a:ln>
-                  </pic:spPr>
-                </pic:pic>
-              </a:graphicData>
-            </a:graphic>
-          </wp:inline>
-        </w:drawing>
-      </w:r>
-    </w:p>
-    <w:p>
-      <w:pPr>
-        <w:numPr>
-          <w:numId w:val="0"/>
-        </w:numPr>
-        <w:jc w:val="center"/>
-      </w:pPr>
-    </w:p>
-    <w:p>
-      <w:pPr>
-        <w:numPr>
-          <w:numId w:val="0"/>
-        </w:numPr>
-        <w:jc w:val="center"/>
-      </w:pPr>
-    </w:p>
-    <w:p>
-      <w:pPr>
-        <w:numPr>
-          <w:numId w:val="0"/>
-        </w:numPr>
-        <w:jc w:val="center"/>
-      </w:pPr>
-      <w:bookmarkStart w:id="0" w:name="_GoBack"/>
-      <w:bookmarkEnd w:id="0"/>
-    </w:p>
-    <w:p>
-      <w:pPr>
-        <w:numPr>
-          <w:numId w:val="0"/>
-        </w:numPr>
-        <w:jc w:val="center"/>
-      </w:pPr>
-    </w:p>
-    <w:p>
-      <w:pPr>
-        <w:numPr>
-          <w:numId w:val="0"/>
-        </w:numPr>
-        <w:jc w:val="center"/>
-      </w:pPr>
-    </w:p>
-    <w:p>
-      <w:pPr>
-        <w:numPr>
-          <w:numId w:val="0"/>
-        </w:numPr>
-        <w:jc w:val="center"/>
-      </w:pPr>
-    </w:p>
-    <w:p>
-      <w:pPr>
-        <w:numPr>
-          <w:numId w:val="0"/>
-        </w:numPr>
-        <w:jc w:val="center"/>
-      </w:pPr>
-    </w:p>
-    <w:p>
-      <w:pPr>
-        <w:numPr>
-          <w:numId w:val="0"/>
-        </w:numPr>
-        <w:jc w:val="center"/>
-      </w:pPr>
-    </w:p>
-    <w:p>
-      <w:pPr>
-        <w:numPr>
-          <w:numId w:val="0"/>
-        </w:numPr>
-        <w:jc w:val="center"/>
-      </w:pPr>
-    </w:p>
-    <w:p>
-      <w:pPr>
-        <w:numPr>
-          <w:numId w:val="0"/>
-        </w:numPr>
-        <w:jc w:val="center"/>
-      </w:pPr>
-    </w:p>
-    <w:p>
-      <w:pPr>
-        <w:numPr>
-          <w:numId w:val="0"/>
-        </w:numPr>
-        <w:jc w:val="center"/>
-      </w:pPr>
-    </w:p>
-    <w:p>
-      <w:pPr>
-        <w:numPr>
-          <w:numId w:val="0"/>
-        </w:numPr>
-        <w:jc w:val="center"/>
-      </w:pPr>
-    </w:p>
-    <w:p>
-      <w:pPr>
-        <w:numPr>
-          <w:numId w:val="0"/>
-        </w:numPr>
-        <w:jc w:val="center"/>
-      </w:pPr>
-    </w:p>
-    <w:p>
-      <w:pPr>
-        <w:numPr>
-          <w:numId w:val="0"/>
-        </w:numPr>
-        <w:jc w:val="center"/>
-      </w:pPr>
-    </w:p>
-    <w:p>
-      <w:pPr>
-        <w:numPr>
+          <w:ilvl w:val="0"/>
+          <w:numId w:val="0"/>
+        </w:numPr>
+        <w:jc w:val="center"/>
+      </w:pPr>
+    </w:p>
+    <w:p>
+      <w:pPr>
+        <w:numPr>
+          <w:ilvl w:val="0"/>
+          <w:numId w:val="0"/>
+        </w:numPr>
+        <w:jc w:val="center"/>
+      </w:pPr>
+      <w:r>
+        <w:drawing>
+          <wp:inline distT="0" distB="0" distL="114300" distR="114300">
+            <wp:extent cx="5266690" cy="3697605"/>
+            <wp:effectExtent l="0" t="0" r="10160" b="17145"/>
+            <wp:docPr id="26" name="Picture 1"/>
+            <wp:cNvGraphicFramePr>
+              <a:graphicFrameLocks xmlns:a="http://schemas.openxmlformats.org/drawingml/2006/main" noChangeAspect="1"/>
+            </wp:cNvGraphicFramePr>
+            <a:graphic xmlns:a="http://schemas.openxmlformats.org/drawingml/2006/main">
+              <a:graphicData uri="http://schemas.openxmlformats.org/drawingml/2006/picture">
+                <pic:pic xmlns:pic="http://schemas.openxmlformats.org/drawingml/2006/picture">
+                  <pic:nvPicPr>
+                    <pic:cNvPr id="26" name="Picture 1"/>
+                    <pic:cNvPicPr>
+                      <a:picLocks noChangeAspect="1"/>
+                    </pic:cNvPicPr>
+                  </pic:nvPicPr>
+                  <pic:blipFill>
+                    <a:blip r:embed="rId44"/>
+                    <a:stretch>
+                      <a:fillRect/>
+                    </a:stretch>
+                  </pic:blipFill>
+                  <pic:spPr>
+                    <a:xfrm>
+                      <a:off x="0" y="0"/>
+                      <a:ext cx="5266690" cy="3697605"/>
+                    </a:xfrm>
+                    <a:prstGeom prst="rect">
+                      <a:avLst/>
+                    </a:prstGeom>
+                    <a:noFill/>
+                    <a:ln>
+                      <a:noFill/>
+                    </a:ln>
+                  </pic:spPr>
+                </pic:pic>
+              </a:graphicData>
+            </a:graphic>
+          </wp:inline>
+        </w:drawing>
+      </w:r>
+    </w:p>
+    <w:p>
+      <w:pPr>
+        <w:numPr>
+          <w:ilvl w:val="0"/>
+          <w:numId w:val="0"/>
+        </w:numPr>
+        <w:jc w:val="center"/>
+      </w:pPr>
+      <w:r>
+        <w:drawing>
+          <wp:inline distT="0" distB="0" distL="114300" distR="114300">
+            <wp:extent cx="5271770" cy="3923030"/>
+            <wp:effectExtent l="0" t="0" r="5080" b="1270"/>
+            <wp:docPr id="27" name="Picture 2"/>
+            <wp:cNvGraphicFramePr>
+              <a:graphicFrameLocks xmlns:a="http://schemas.openxmlformats.org/drawingml/2006/main" noChangeAspect="1"/>
+            </wp:cNvGraphicFramePr>
+            <a:graphic xmlns:a="http://schemas.openxmlformats.org/drawingml/2006/main">
+              <a:graphicData uri="http://schemas.openxmlformats.org/drawingml/2006/picture">
+                <pic:pic xmlns:pic="http://schemas.openxmlformats.org/drawingml/2006/picture">
+                  <pic:nvPicPr>
+                    <pic:cNvPr id="27" name="Picture 2"/>
+                    <pic:cNvPicPr>
+                      <a:picLocks noChangeAspect="1"/>
+                    </pic:cNvPicPr>
+                  </pic:nvPicPr>
+                  <pic:blipFill>
+                    <a:blip r:embed="rId45"/>
+                    <a:stretch>
+                      <a:fillRect/>
+                    </a:stretch>
+                  </pic:blipFill>
+                  <pic:spPr>
+                    <a:xfrm>
+                      <a:off x="0" y="0"/>
+                      <a:ext cx="5271770" cy="3923030"/>
+                    </a:xfrm>
+                    <a:prstGeom prst="rect">
+                      <a:avLst/>
+                    </a:prstGeom>
+                    <a:noFill/>
+                    <a:ln>
+                      <a:noFill/>
+                    </a:ln>
+                  </pic:spPr>
+                </pic:pic>
+              </a:graphicData>
+            </a:graphic>
+          </wp:inline>
+        </w:drawing>
+      </w:r>
+    </w:p>
+    <w:p>
+      <w:pPr>
+        <w:numPr>
+          <w:ilvl w:val="0"/>
+          <w:numId w:val="0"/>
+        </w:numPr>
+        <w:jc w:val="center"/>
+      </w:pPr>
+    </w:p>
+    <w:p>
+      <w:pPr>
+        <w:numPr>
+          <w:ilvl w:val="0"/>
+          <w:numId w:val="0"/>
+        </w:numPr>
+        <w:jc w:val="center"/>
+      </w:pPr>
+      <w:r>
+        <w:drawing>
+          <wp:inline distT="0" distB="0" distL="114300" distR="114300">
+            <wp:extent cx="5271770" cy="3344545"/>
+            <wp:effectExtent l="0" t="0" r="5080" b="8255"/>
+            <wp:docPr id="28" name="Picture 3"/>
+            <wp:cNvGraphicFramePr>
+              <a:graphicFrameLocks xmlns:a="http://schemas.openxmlformats.org/drawingml/2006/main" noChangeAspect="1"/>
+            </wp:cNvGraphicFramePr>
+            <a:graphic xmlns:a="http://schemas.openxmlformats.org/drawingml/2006/main">
+              <a:graphicData uri="http://schemas.openxmlformats.org/drawingml/2006/picture">
+                <pic:pic xmlns:pic="http://schemas.openxmlformats.org/drawingml/2006/picture">
+                  <pic:nvPicPr>
+                    <pic:cNvPr id="28" name="Picture 3"/>
+                    <pic:cNvPicPr>
+                      <a:picLocks noChangeAspect="1"/>
+                    </pic:cNvPicPr>
+                  </pic:nvPicPr>
+                  <pic:blipFill>
+                    <a:blip r:embed="rId46"/>
+                    <a:stretch>
+                      <a:fillRect/>
+                    </a:stretch>
+                  </pic:blipFill>
+                  <pic:spPr>
+                    <a:xfrm>
+                      <a:off x="0" y="0"/>
+                      <a:ext cx="5271770" cy="3344545"/>
+                    </a:xfrm>
+                    <a:prstGeom prst="rect">
+                      <a:avLst/>
+                    </a:prstGeom>
+                    <a:noFill/>
+                    <a:ln>
+                      <a:noFill/>
+                    </a:ln>
+                  </pic:spPr>
+                </pic:pic>
+              </a:graphicData>
+            </a:graphic>
+          </wp:inline>
+        </w:drawing>
+      </w:r>
+    </w:p>
+    <w:p>
+      <w:pPr>
+        <w:numPr>
+          <w:ilvl w:val="0"/>
+          <w:numId w:val="0"/>
+        </w:numPr>
+        <w:jc w:val="center"/>
+      </w:pPr>
+    </w:p>
+    <w:p>
+      <w:pPr>
+        <w:numPr>
+          <w:ilvl w:val="0"/>
+          <w:numId w:val="0"/>
+        </w:numPr>
+        <w:jc w:val="center"/>
+        <w:rPr>
+          <w:rFonts w:hint="default"/>
+          <w:lang w:val="en-US"/>
+        </w:rPr>
+      </w:pPr>
+      <w:r>
+        <w:rPr>
+          <w:rFonts w:hint="default"/>
+          <w:lang w:val="en-US"/>
+        </w:rPr>
+        <w:t>************************************************************************************************************************</w:t>
+      </w:r>
+    </w:p>
+    <w:p>
+      <w:pPr>
+        <w:numPr>
+          <w:ilvl w:val="0"/>
+          <w:numId w:val="0"/>
+        </w:numPr>
+        <w:jc w:val="center"/>
+      </w:pPr>
+    </w:p>
+    <w:p>
+      <w:pPr>
+        <w:numPr>
+          <w:ilvl w:val="0"/>
+          <w:numId w:val="0"/>
+        </w:numPr>
+        <w:jc w:val="center"/>
+      </w:pPr>
+    </w:p>
+    <w:p>
+      <w:pPr>
+        <w:numPr>
+          <w:ilvl w:val="0"/>
+          <w:numId w:val="0"/>
+        </w:numPr>
+        <w:jc w:val="center"/>
+      </w:pPr>
+    </w:p>
+    <w:p>
+      <w:pPr>
+        <w:numPr>
+          <w:ilvl w:val="0"/>
+          <w:numId w:val="0"/>
+        </w:numPr>
+        <w:jc w:val="center"/>
+      </w:pPr>
+    </w:p>
+    <w:p>
+      <w:pPr>
+        <w:numPr>
+          <w:ilvl w:val="0"/>
+          <w:numId w:val="0"/>
+        </w:numPr>
+        <w:jc w:val="center"/>
+      </w:pPr>
+    </w:p>
+    <w:p>
+      <w:pPr>
+        <w:numPr>
+          <w:ilvl w:val="0"/>
+          <w:numId w:val="0"/>
+        </w:numPr>
+        <w:jc w:val="center"/>
+      </w:pPr>
+    </w:p>
+    <w:p>
+      <w:pPr>
+        <w:numPr>
+          <w:ilvl w:val="0"/>
+          <w:numId w:val="0"/>
+        </w:numPr>
+        <w:jc w:val="center"/>
+      </w:pPr>
+    </w:p>
+    <w:p>
+      <w:pPr>
+        <w:numPr>
+          <w:ilvl w:val="0"/>
+          <w:numId w:val="0"/>
+        </w:numPr>
+        <w:jc w:val="center"/>
+      </w:pPr>
+    </w:p>
+    <w:p>
+      <w:pPr>
+        <w:numPr>
+          <w:ilvl w:val="0"/>
+          <w:numId w:val="0"/>
+        </w:numPr>
+        <w:jc w:val="center"/>
+      </w:pPr>
+    </w:p>
+    <w:p>
+      <w:pPr>
+        <w:numPr>
+          <w:ilvl w:val="0"/>
+          <w:numId w:val="0"/>
+        </w:numPr>
+        <w:jc w:val="center"/>
+      </w:pPr>
+    </w:p>
+    <w:p>
+      <w:pPr>
+        <w:numPr>
+          <w:ilvl w:val="0"/>
+          <w:numId w:val="0"/>
+        </w:numPr>
+        <w:jc w:val="center"/>
+      </w:pPr>
+    </w:p>
+    <w:p>
+      <w:pPr>
+        <w:numPr>
+          <w:ilvl w:val="0"/>
+          <w:numId w:val="0"/>
+        </w:numPr>
+        <w:jc w:val="center"/>
+      </w:pPr>
+    </w:p>
+    <w:p>
+      <w:pPr>
+        <w:numPr>
+          <w:ilvl w:val="0"/>
+          <w:numId w:val="0"/>
+        </w:numPr>
+        <w:jc w:val="center"/>
+      </w:pPr>
+    </w:p>
+    <w:p>
+      <w:pPr>
+        <w:numPr>
+          <w:ilvl w:val="0"/>
+          <w:numId w:val="0"/>
+        </w:numPr>
+        <w:jc w:val="center"/>
+      </w:pPr>
+    </w:p>
+    <w:p>
+      <w:pPr>
+        <w:numPr>
+          <w:ilvl w:val="0"/>
+          <w:numId w:val="0"/>
+        </w:numPr>
+        <w:jc w:val="center"/>
+      </w:pPr>
+    </w:p>
+    <w:p>
+      <w:pPr>
+        <w:numPr>
+          <w:ilvl w:val="0"/>
+          <w:numId w:val="0"/>
+        </w:numPr>
+        <w:jc w:val="center"/>
+      </w:pPr>
+    </w:p>
+    <w:p>
+      <w:pPr>
+        <w:numPr>
+          <w:ilvl w:val="0"/>
           <w:numId w:val="0"/>
         </w:numPr>
         <w:jc w:val="center"/>
@@ -2476,22 +2758,6 @@
                       <a:ln w="6350">
                         <a:noFill/>
                       </a:ln>
-                      <a:extLst>
-                        <a:ext uri="{909E8E84-426E-40DD-AFC4-6F175D3DCCD1}">
-                          <a14:hiddenFill xmlns:a14="http://schemas.microsoft.com/office/drawing/2010/main">
-                            <a:solidFill>
-                              <a:schemeClr val="lt1"/>
-                            </a:solidFill>
-                          </a14:hiddenFill>
-                        </a:ext>
-                        <a:ext uri="{91240B29-F687-4F45-9708-019B960494DF}">
-                          <a14:hiddenLine xmlns:a14="http://schemas.microsoft.com/office/drawing/2010/main" w="6350">
-                            <a:solidFill>
-                              <a:prstClr val="black"/>
-                            </a:solidFill>
-                          </a14:hiddenLine>
-                        </a:ext>
-                      </a:extLst>
                     </wps:spPr>
                     <wps:style>
                       <a:lnRef idx="0">
@@ -2542,7 +2808,7 @@
         </mc:Choice>
         <mc:Fallback>
           <w:pict>
-            <v:shape id="_x0000_s1026" o:spid="_x0000_s1026" o:spt="202" type="#_x0000_t202" style="position:absolute;left:0pt;margin-top:0pt;height:144pt;width:144pt;mso-position-horizontal:right;mso-position-horizontal-relative:margin;mso-wrap-style:none;z-index:251659264;mso-width-relative:page;mso-height-relative:page;" filled="f" stroked="f" coordsize="21600,21600" o:gfxdata="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">
+            <v:shape id="_x0000_s1026" o:spid="_x0000_s1026" o:spt="202" type="#_x0000_t202" style="position:absolute;left:0pt;margin-top:0pt;height:144pt;width:144pt;mso-position-horizontal:right;mso-position-horizontal-relative:margin;mso-wrap-style:none;z-index:251659264;mso-width-relative:page;mso-height-relative:page;" filled="f" stroked="f" coordsize="21600,21600" o:gfxdata="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">
               <v:fill on="f" focussize="0,0"/>
               <v:stroke on="f" weight="0.5pt"/>
               <v:imagedata o:title=""/>

</xml_diff>